<commit_message>
Feature Engg commit 1
</commit_message>
<xml_diff>
--- a/EDA&Model_Eval_Report.docx
+++ b/EDA&Model_Eval_Report.docx
@@ -83,7 +83,7 @@
       </w:r>
       <w:r>
         <w:rPr>
-          <w:rStyle w:val="7"/>
+          <w:rStyle w:val="8"/>
           <w:rFonts w:hint="default"/>
           <w:lang w:val="en-US"/>
         </w:rPr>
@@ -3545,6 +3545,7 @@
     <w:p>
       <w:pPr>
         <w:numPr>
+          <w:ilvl w:val="0"/>
           <w:numId w:val="0"/>
         </w:numPr>
         <w:tabs>
@@ -3652,6 +3653,7 @@
     <w:p>
       <w:pPr>
         <w:numPr>
+          <w:ilvl w:val="0"/>
           <w:numId w:val="0"/>
         </w:numPr>
         <w:tabs>
@@ -3763,6 +3765,7 @@
     <w:p>
       <w:pPr>
         <w:numPr>
+          <w:ilvl w:val="0"/>
           <w:numId w:val="0"/>
         </w:numPr>
         <w:tabs>
@@ -3848,6 +3851,7 @@
     <w:p>
       <w:pPr>
         <w:numPr>
+          <w:ilvl w:val="0"/>
           <w:numId w:val="0"/>
         </w:numPr>
         <w:tabs>
@@ -3868,9 +3872,9 @@
         </w:rPr>
         <w:drawing>
           <wp:inline distT="0" distB="0" distL="114300" distR="114300">
-            <wp:extent cx="3626485" cy="2901315"/>
-            <wp:effectExtent l="0" t="0" r="5715" b="19685"/>
-            <wp:docPr id="6" name="Picture 6" descr="numeric_corr"/>
+            <wp:extent cx="3173730" cy="2539365"/>
+            <wp:effectExtent l="0" t="0" r="1270" b="635"/>
+            <wp:docPr id="7" name="Picture 7" descr="numeric_corr"/>
             <wp:cNvGraphicFramePr>
               <a:graphicFrameLocks xmlns:a="http://schemas.openxmlformats.org/drawingml/2006/main" noChangeAspect="1"/>
             </wp:cNvGraphicFramePr>
@@ -3878,7 +3882,7 @@
               <a:graphicData uri="http://schemas.openxmlformats.org/drawingml/2006/picture">
                 <pic:pic xmlns:pic="http://schemas.openxmlformats.org/drawingml/2006/picture">
                   <pic:nvPicPr>
-                    <pic:cNvPr id="6" name="Picture 6" descr="numeric_corr"/>
+                    <pic:cNvPr id="7" name="Picture 7" descr="numeric_corr"/>
                     <pic:cNvPicPr>
                       <a:picLocks noChangeAspect="1"/>
                     </pic:cNvPicPr>
@@ -3892,7 +3896,7 @@
                   <pic:spPr>
                     <a:xfrm>
                       <a:off x="0" y="0"/>
-                      <a:ext cx="3626485" cy="2901315"/>
+                      <a:ext cx="3173730" cy="2539365"/>
                     </a:xfrm>
                     <a:prstGeom prst="rect">
                       <a:avLst/>
@@ -3904,6 +3908,13 @@
           </wp:inline>
         </w:drawing>
       </w:r>
+      <w:r>
+        <w:rPr>
+          <w:rFonts w:hint="default"/>
+          <w:lang w:val="en-US"/>
+        </w:rPr>
+        <w:t xml:space="preserve">                                                                                                                                                                                                                                                                                                                                                                                                                                                               </w:t>
+      </w:r>
     </w:p>
     <w:p>
       <w:pPr>
@@ -3928,22 +3939,738 @@
           <w:rFonts w:hint="default"/>
           <w:lang w:val="en-US"/>
         </w:rPr>
-        <w:t>The heatmap shows the correlation between the 38 numeric variables</w:t>
+        <w:t>The heatmap shows the correlation between the 38 numeric variables.</w:t>
+      </w:r>
+    </w:p>
+    <w:p>
+      <w:pPr>
+        <w:numPr>
+          <w:ilvl w:val="0"/>
+          <w:numId w:val="3"/>
+        </w:numPr>
+        <w:tabs>
+          <w:tab w:val="left" w:pos="420"/>
+          <w:tab w:val="clear" w:pos="840"/>
+        </w:tabs>
+        <w:spacing w:after="50" w:afterLines="50"/>
+        <w:ind w:left="838" w:leftChars="0" w:hanging="418" w:firstLineChars="0"/>
+        <w:jc w:val="both"/>
+        <w:rPr>
+          <w:rFonts w:hint="default"/>
+          <w:lang w:val="en-US"/>
+        </w:rPr>
+      </w:pPr>
+      <w:r>
+        <w:rPr>
+          <w:rFonts w:hint="default"/>
+          <w:lang w:val="en-US"/>
+        </w:rPr>
+        <w:t>From the analysis it is observed that ‘OverallQual’ and ‘GrLivArea’ has the highest correlation over 70% with the target ‘SalePrice’.</w:t>
+      </w:r>
+    </w:p>
+    <w:p>
+      <w:pPr>
+        <w:numPr>
+          <w:ilvl w:val="0"/>
+          <w:numId w:val="3"/>
+        </w:numPr>
+        <w:tabs>
+          <w:tab w:val="left" w:pos="420"/>
+          <w:tab w:val="clear" w:pos="840"/>
+        </w:tabs>
+        <w:spacing w:after="50" w:afterLines="50"/>
+        <w:ind w:left="838" w:leftChars="0" w:hanging="418" w:firstLineChars="0"/>
+        <w:jc w:val="both"/>
+        <w:rPr>
+          <w:rFonts w:hint="default"/>
+          <w:lang w:val="en-US"/>
+        </w:rPr>
+      </w:pPr>
+      <w:r>
+        <w:rPr>
+          <w:rFonts w:hint="default"/>
+          <w:lang w:val="en-US"/>
+        </w:rPr>
+        <w:t>The variable ‘OverallQual’ is measured in a scale of 1 to 10. It is safe to consider it as an ordinal variable. The median of sale price of houses with respect to Overall quality is shown below.</w:t>
+      </w:r>
+    </w:p>
+    <w:p>
+      <w:pPr>
+        <w:numPr>
+          <w:ilvl w:val="0"/>
+          <w:numId w:val="0"/>
+        </w:numPr>
+        <w:pBdr>
+          <w:top w:val="none" w:color="auto" w:sz="0" w:space="0"/>
+          <w:left w:val="none" w:color="auto" w:sz="0" w:space="0"/>
+          <w:bottom w:val="none" w:color="auto" w:sz="0" w:space="0"/>
+          <w:right w:val="none" w:color="auto" w:sz="0" w:space="0"/>
+          <w:between w:val="none" w:color="auto" w:sz="0" w:space="0"/>
+        </w:pBdr>
+        <w:tabs>
+          <w:tab w:val="left" w:pos="420"/>
+        </w:tabs>
+        <w:spacing w:after="50" w:afterLines="50"/>
+        <w:jc w:val="center"/>
+        <w:rPr>
+          <w:rFonts w:hint="default"/>
+          <w:lang w:val="en-US"/>
+        </w:rPr>
+      </w:pPr>
+      <w:r>
+        <w:rPr>
+          <w:rFonts w:hint="default"/>
+          <w:lang w:val="en-US"/>
+        </w:rPr>
+        <w:drawing>
+          <wp:inline distT="0" distB="0" distL="114300" distR="114300">
+            <wp:extent cx="2015490" cy="1612900"/>
+            <wp:effectExtent l="0" t="0" r="16510" b="12700"/>
+            <wp:docPr id="8" name="Picture 8" descr="OverallQual_vs_SalePrice"/>
+            <wp:cNvGraphicFramePr>
+              <a:graphicFrameLocks xmlns:a="http://schemas.openxmlformats.org/drawingml/2006/main" noChangeAspect="1"/>
+            </wp:cNvGraphicFramePr>
+            <a:graphic xmlns:a="http://schemas.openxmlformats.org/drawingml/2006/main">
+              <a:graphicData uri="http://schemas.openxmlformats.org/drawingml/2006/picture">
+                <pic:pic xmlns:pic="http://schemas.openxmlformats.org/drawingml/2006/picture">
+                  <pic:nvPicPr>
+                    <pic:cNvPr id="8" name="Picture 8" descr="OverallQual_vs_SalePrice"/>
+                    <pic:cNvPicPr>
+                      <a:picLocks noChangeAspect="1"/>
+                    </pic:cNvPicPr>
+                  </pic:nvPicPr>
+                  <pic:blipFill>
+                    <a:blip r:embed="rId9"/>
+                    <a:stretch>
+                      <a:fillRect/>
+                    </a:stretch>
+                  </pic:blipFill>
+                  <pic:spPr>
+                    <a:xfrm>
+                      <a:off x="0" y="0"/>
+                      <a:ext cx="2015490" cy="1612900"/>
+                    </a:xfrm>
+                    <a:prstGeom prst="rect">
+                      <a:avLst/>
+                    </a:prstGeom>
+                  </pic:spPr>
+                </pic:pic>
+              </a:graphicData>
+            </a:graphic>
+          </wp:inline>
+        </w:drawing>
+      </w:r>
+    </w:p>
+    <w:p>
+      <w:pPr>
+        <w:numPr>
+          <w:ilvl w:val="0"/>
+          <w:numId w:val="3"/>
+        </w:numPr>
+        <w:pBdr>
+          <w:top w:val="none" w:color="auto" w:sz="0" w:space="0"/>
+          <w:left w:val="none" w:color="auto" w:sz="0" w:space="0"/>
+          <w:bottom w:val="none" w:color="auto" w:sz="0" w:space="0"/>
+          <w:right w:val="none" w:color="auto" w:sz="0" w:space="0"/>
+          <w:between w:val="none" w:color="auto" w:sz="0" w:space="0"/>
+        </w:pBdr>
+        <w:tabs>
+          <w:tab w:val="left" w:pos="420"/>
+          <w:tab w:val="clear" w:pos="840"/>
+        </w:tabs>
+        <w:spacing w:after="50" w:afterLines="50"/>
+        <w:ind w:left="838" w:leftChars="0" w:hanging="418" w:firstLineChars="0"/>
+        <w:jc w:val="both"/>
+        <w:rPr>
+          <w:rFonts w:hint="default"/>
+          <w:lang w:val="en-US"/>
+        </w:rPr>
+      </w:pPr>
+      <w:r>
+        <w:rPr>
+          <w:rFonts w:hint="default"/>
+          <w:lang w:val="en-US"/>
+        </w:rPr>
+        <w:t>We can see a direct correlation between ‘OverallQual’ and ‘SalePrice’ which is normal as the quality of the house increases the price will be high.</w:t>
+      </w:r>
+    </w:p>
+    <w:p>
+      <w:pPr>
+        <w:numPr>
+          <w:ilvl w:val="0"/>
+          <w:numId w:val="3"/>
+        </w:numPr>
+        <w:pBdr>
+          <w:top w:val="none" w:color="auto" w:sz="0" w:space="0"/>
+          <w:left w:val="none" w:color="auto" w:sz="0" w:space="0"/>
+          <w:bottom w:val="none" w:color="auto" w:sz="0" w:space="0"/>
+          <w:right w:val="none" w:color="auto" w:sz="0" w:space="0"/>
+          <w:between w:val="none" w:color="auto" w:sz="0" w:space="0"/>
+        </w:pBdr>
+        <w:tabs>
+          <w:tab w:val="left" w:pos="420"/>
+          <w:tab w:val="clear" w:pos="840"/>
+        </w:tabs>
+        <w:spacing w:after="50" w:afterLines="50"/>
+        <w:ind w:left="838" w:leftChars="0" w:hanging="418" w:firstLineChars="0"/>
+        <w:jc w:val="both"/>
+        <w:rPr>
+          <w:rFonts w:hint="default"/>
+          <w:lang w:val="en-US"/>
+        </w:rPr>
+      </w:pPr>
+      <w:r>
+        <w:rPr>
+          <w:rFonts w:hint="default"/>
+          <w:lang w:val="en-US"/>
+        </w:rPr>
+        <w:t>The correlation between the next variable ‘GrLivArea’ and ‘SalePrice’ is given below</w:t>
+      </w:r>
+    </w:p>
+    <w:p>
+      <w:pPr>
+        <w:numPr>
+          <w:ilvl w:val="0"/>
+          <w:numId w:val="0"/>
+        </w:numPr>
+        <w:pBdr>
+          <w:top w:val="none" w:color="auto" w:sz="0" w:space="0"/>
+          <w:left w:val="none" w:color="auto" w:sz="0" w:space="0"/>
+          <w:bottom w:val="none" w:color="auto" w:sz="0" w:space="0"/>
+          <w:right w:val="none" w:color="auto" w:sz="0" w:space="0"/>
+          <w:between w:val="none" w:color="auto" w:sz="0" w:space="0"/>
+        </w:pBdr>
+        <w:tabs>
+          <w:tab w:val="left" w:pos="420"/>
+        </w:tabs>
+        <w:spacing w:after="50" w:afterLines="50"/>
+        <w:jc w:val="center"/>
+        <w:rPr>
+          <w:rFonts w:hint="default"/>
+          <w:lang w:val="en-US"/>
+        </w:rPr>
+      </w:pPr>
+      <w:r>
+        <w:rPr>
+          <w:rFonts w:hint="default"/>
+          <w:lang w:val="en-US"/>
+        </w:rPr>
+        <w:drawing>
+          <wp:inline distT="0" distB="0" distL="114300" distR="114300">
+            <wp:extent cx="2856230" cy="2856230"/>
+            <wp:effectExtent l="0" t="0" r="13970" b="13970"/>
+            <wp:docPr id="9" name="Picture 9" descr="GrLivArea_vs_SalePrice"/>
+            <wp:cNvGraphicFramePr>
+              <a:graphicFrameLocks xmlns:a="http://schemas.openxmlformats.org/drawingml/2006/main" noChangeAspect="1"/>
+            </wp:cNvGraphicFramePr>
+            <a:graphic xmlns:a="http://schemas.openxmlformats.org/drawingml/2006/main">
+              <a:graphicData uri="http://schemas.openxmlformats.org/drawingml/2006/picture">
+                <pic:pic xmlns:pic="http://schemas.openxmlformats.org/drawingml/2006/picture">
+                  <pic:nvPicPr>
+                    <pic:cNvPr id="9" name="Picture 9" descr="GrLivArea_vs_SalePrice"/>
+                    <pic:cNvPicPr>
+                      <a:picLocks noChangeAspect="1"/>
+                    </pic:cNvPicPr>
+                  </pic:nvPicPr>
+                  <pic:blipFill>
+                    <a:blip r:embed="rId10"/>
+                    <a:stretch>
+                      <a:fillRect/>
+                    </a:stretch>
+                  </pic:blipFill>
+                  <pic:spPr>
+                    <a:xfrm>
+                      <a:off x="0" y="0"/>
+                      <a:ext cx="2856230" cy="2856230"/>
+                    </a:xfrm>
+                    <a:prstGeom prst="rect">
+                      <a:avLst/>
+                    </a:prstGeom>
+                  </pic:spPr>
+                </pic:pic>
+              </a:graphicData>
+            </a:graphic>
+          </wp:inline>
+        </w:drawing>
+      </w:r>
+    </w:p>
+    <w:p>
+      <w:pPr>
+        <w:numPr>
+          <w:ilvl w:val="0"/>
+          <w:numId w:val="3"/>
+        </w:numPr>
+        <w:pBdr>
+          <w:top w:val="none" w:color="auto" w:sz="0" w:space="0"/>
+          <w:left w:val="none" w:color="auto" w:sz="0" w:space="0"/>
+          <w:bottom w:val="none" w:color="auto" w:sz="0" w:space="0"/>
+          <w:right w:val="none" w:color="auto" w:sz="0" w:space="0"/>
+          <w:between w:val="none" w:color="auto" w:sz="0" w:space="0"/>
+        </w:pBdr>
+        <w:tabs>
+          <w:tab w:val="left" w:pos="420"/>
+          <w:tab w:val="clear" w:pos="840"/>
+        </w:tabs>
+        <w:spacing w:after="50" w:afterLines="50"/>
+        <w:ind w:left="838" w:leftChars="0" w:hanging="418" w:firstLineChars="0"/>
+        <w:jc w:val="both"/>
+        <w:rPr>
+          <w:rFonts w:hint="default"/>
+          <w:lang w:val="en-US"/>
+        </w:rPr>
+      </w:pPr>
+      <w:r>
+        <w:rPr>
+          <w:rFonts w:hint="default"/>
+          <w:lang w:val="en-US"/>
+        </w:rPr>
+        <w:t>As we can see there is a direct correlation in this case too. However, there are some outliers where ‘GrLivArea’ &gt; 4000 which we have to remove.</w:t>
+      </w:r>
+    </w:p>
+    <w:p>
+      <w:pPr>
+        <w:numPr>
+          <w:ilvl w:val="0"/>
+          <w:numId w:val="3"/>
+        </w:numPr>
+        <w:pBdr>
+          <w:top w:val="none" w:color="auto" w:sz="0" w:space="0"/>
+          <w:left w:val="none" w:color="auto" w:sz="0" w:space="0"/>
+          <w:bottom w:val="none" w:color="auto" w:sz="0" w:space="0"/>
+          <w:right w:val="none" w:color="auto" w:sz="0" w:space="0"/>
+          <w:between w:val="none" w:color="auto" w:sz="0" w:space="0"/>
+        </w:pBdr>
+        <w:tabs>
+          <w:tab w:val="left" w:pos="420"/>
+          <w:tab w:val="clear" w:pos="840"/>
+        </w:tabs>
+        <w:spacing w:after="50" w:afterLines="50"/>
+        <w:ind w:left="838" w:leftChars="0" w:hanging="418" w:firstLineChars="0"/>
+        <w:jc w:val="both"/>
+        <w:rPr>
+          <w:rFonts w:hint="default"/>
+          <w:lang w:val="en-US"/>
+        </w:rPr>
+      </w:pPr>
+      <w:r>
+        <w:rPr>
+          <w:rFonts w:hint="default"/>
+          <w:lang w:val="en-US"/>
+        </w:rPr>
+        <w:t>To understand the correlation between the categorical variables and ‘SalePrice’ we will perform ANOVA test. The plot of the results of the ANOVA test is given below.</w:t>
+      </w:r>
+    </w:p>
+    <w:p>
+      <w:pPr>
+        <w:numPr>
+          <w:ilvl w:val="0"/>
+          <w:numId w:val="0"/>
+        </w:numPr>
+        <w:pBdr>
+          <w:top w:val="none" w:color="auto" w:sz="0" w:space="0"/>
+          <w:left w:val="none" w:color="auto" w:sz="0" w:space="0"/>
+          <w:bottom w:val="none" w:color="auto" w:sz="0" w:space="0"/>
+          <w:right w:val="none" w:color="auto" w:sz="0" w:space="0"/>
+          <w:between w:val="none" w:color="auto" w:sz="0" w:space="0"/>
+        </w:pBdr>
+        <w:tabs>
+          <w:tab w:val="left" w:pos="420"/>
+        </w:tabs>
+        <w:spacing w:after="50" w:afterLines="50"/>
+        <w:jc w:val="center"/>
+        <w:rPr>
+          <w:rFonts w:hint="default"/>
+          <w:lang w:val="en-US"/>
+        </w:rPr>
+      </w:pPr>
+      <w:r>
+        <w:rPr>
+          <w:rFonts w:hint="default"/>
+          <w:lang w:val="en-US"/>
+        </w:rPr>
+        <w:drawing>
+          <wp:inline distT="0" distB="0" distL="114300" distR="114300">
+            <wp:extent cx="3318510" cy="2655570"/>
+            <wp:effectExtent l="0" t="0" r="8890" b="11430"/>
+            <wp:docPr id="10" name="Picture 10" descr="ANOVA_test"/>
+            <wp:cNvGraphicFramePr>
+              <a:graphicFrameLocks xmlns:a="http://schemas.openxmlformats.org/drawingml/2006/main" noChangeAspect="1"/>
+            </wp:cNvGraphicFramePr>
+            <a:graphic xmlns:a="http://schemas.openxmlformats.org/drawingml/2006/main">
+              <a:graphicData uri="http://schemas.openxmlformats.org/drawingml/2006/picture">
+                <pic:pic xmlns:pic="http://schemas.openxmlformats.org/drawingml/2006/picture">
+                  <pic:nvPicPr>
+                    <pic:cNvPr id="10" name="Picture 10" descr="ANOVA_test"/>
+                    <pic:cNvPicPr>
+                      <a:picLocks noChangeAspect="1"/>
+                    </pic:cNvPicPr>
+                  </pic:nvPicPr>
+                  <pic:blipFill>
+                    <a:blip r:embed="rId11"/>
+                    <a:stretch>
+                      <a:fillRect/>
+                    </a:stretch>
+                  </pic:blipFill>
+                  <pic:spPr>
+                    <a:xfrm>
+                      <a:off x="0" y="0"/>
+                      <a:ext cx="3318510" cy="2655570"/>
+                    </a:xfrm>
+                    <a:prstGeom prst="rect">
+                      <a:avLst/>
+                    </a:prstGeom>
+                  </pic:spPr>
+                </pic:pic>
+              </a:graphicData>
+            </a:graphic>
+          </wp:inline>
+        </w:drawing>
+      </w:r>
+    </w:p>
+    <w:p>
+      <w:pPr>
+        <w:numPr>
+          <w:ilvl w:val="0"/>
+          <w:numId w:val="3"/>
+        </w:numPr>
+        <w:pBdr>
+          <w:top w:val="none" w:color="auto" w:sz="0" w:space="0"/>
+          <w:left w:val="none" w:color="auto" w:sz="0" w:space="0"/>
+          <w:bottom w:val="none" w:color="auto" w:sz="0" w:space="0"/>
+          <w:right w:val="none" w:color="auto" w:sz="0" w:space="0"/>
+          <w:between w:val="none" w:color="auto" w:sz="0" w:space="0"/>
+        </w:pBdr>
+        <w:tabs>
+          <w:tab w:val="left" w:pos="420"/>
+          <w:tab w:val="clear" w:pos="840"/>
+        </w:tabs>
+        <w:spacing w:after="50" w:afterLines="50"/>
+        <w:ind w:left="838" w:leftChars="0" w:hanging="418" w:firstLineChars="0"/>
+        <w:jc w:val="both"/>
+        <w:rPr>
+          <w:rFonts w:hint="default"/>
+          <w:lang w:val="en-US"/>
+        </w:rPr>
+      </w:pPr>
+      <w:r>
+        <w:rPr>
+          <w:rFonts w:hint="default"/>
+          <w:lang w:val="en-US"/>
+        </w:rPr>
+        <w:t>Here we see that among all categorical variables ‘Neighborhood’ turned out to be the most important feature followed by ‘ExterQual’, ‘KitchenQual’, etc. It means that people also consider the goodness of the neighborhood, the quality of the kitchen, the quality of the material used on the exterior walls, etc.</w:t>
+      </w:r>
+    </w:p>
+    <w:p>
+      <w:pPr>
+        <w:pStyle w:val="3"/>
+        <w:numPr>
+          <w:ilvl w:val="0"/>
+          <w:numId w:val="1"/>
+        </w:numPr>
+        <w:tabs>
+          <w:tab w:val="clear" w:pos="425"/>
+        </w:tabs>
+        <w:bidi w:val="0"/>
+        <w:ind w:left="425" w:leftChars="0" w:hanging="425" w:firstLineChars="0"/>
+        <w:rPr>
+          <w:rFonts w:hint="default"/>
+          <w:lang w:val="en-US"/>
+        </w:rPr>
+      </w:pPr>
+      <w:r>
+        <w:rPr>
+          <w:rFonts w:hint="default"/>
+          <w:lang w:val="en-US"/>
+        </w:rPr>
+        <w:t>Data Preprocessing:</w:t>
+      </w:r>
+    </w:p>
+    <w:p>
+      <w:pPr>
+        <w:numPr>
+          <w:ilvl w:val="0"/>
+          <w:numId w:val="4"/>
+        </w:numPr>
+        <w:bidi w:val="0"/>
+        <w:ind w:left="840" w:leftChars="0" w:hanging="420" w:firstLineChars="0"/>
+        <w:rPr>
+          <w:rFonts w:hint="default"/>
+          <w:lang w:val="en-US"/>
+        </w:rPr>
+      </w:pPr>
+      <w:r>
+        <w:rPr>
+          <w:rFonts w:hint="default"/>
+          <w:lang w:val="en-US"/>
+        </w:rPr>
+        <w:t>We discovered that the variable ‘GrLivArea’ has outlier values which exceed 4000. those values are removed.</w:t>
+      </w:r>
+    </w:p>
+    <w:p>
+      <w:pPr>
+        <w:numPr>
+          <w:ilvl w:val="0"/>
+          <w:numId w:val="4"/>
+        </w:numPr>
+        <w:bidi w:val="0"/>
+        <w:ind w:left="840" w:leftChars="0" w:hanging="420" w:firstLineChars="0"/>
+        <w:rPr>
+          <w:rFonts w:hint="default"/>
+          <w:lang w:val="en-US"/>
+        </w:rPr>
+      </w:pPr>
+      <w:r>
+        <w:rPr>
+          <w:rFonts w:hint="default"/>
+          <w:lang w:val="en-US"/>
+        </w:rPr>
+        <w:t>In row 666, in the test data, it was found that information in variables related to 'Garage' (GarageQual, GarageCond, GarageFinish, GarageYrBlt) is missing. The variables are imputed using the mode of these respective variables.</w:t>
+      </w:r>
+    </w:p>
+    <w:p>
+      <w:pPr>
+        <w:numPr>
+          <w:ilvl w:val="0"/>
+          <w:numId w:val="4"/>
+        </w:numPr>
+        <w:bidi w:val="0"/>
+        <w:ind w:left="840" w:leftChars="0" w:hanging="420" w:firstLineChars="0"/>
+        <w:rPr>
+          <w:rFonts w:hint="default"/>
+          <w:lang w:val="en-US"/>
+        </w:rPr>
+      </w:pPr>
+      <w:r>
+        <w:rPr>
+          <w:rFonts w:hint="default"/>
+          <w:lang w:val="en-US"/>
+        </w:rPr>
+        <w:t>In row 1116, in test data, all garage variables are NA except ‘GarageType’. That is marked as NA as well.</w:t>
+      </w:r>
+    </w:p>
+    <w:p>
+      <w:pPr>
+        <w:numPr>
+          <w:ilvl w:val="0"/>
+          <w:numId w:val="4"/>
+        </w:numPr>
+        <w:bidi w:val="0"/>
+        <w:ind w:left="840" w:leftChars="0" w:hanging="420" w:firstLineChars="0"/>
+        <w:rPr>
+          <w:rFonts w:hint="default"/>
+          <w:lang w:val="en-US"/>
+        </w:rPr>
+      </w:pPr>
+      <w:r>
+        <w:rPr>
+          <w:rFonts w:hint="default"/>
+          <w:lang w:val="en-US"/>
+        </w:rPr>
+        <w:t>Label encoder from ‘sklearn’ is used to encode categorical variables for model development.</w:t>
+      </w:r>
+    </w:p>
+    <w:p>
+      <w:pPr>
+        <w:numPr>
+          <w:ilvl w:val="0"/>
+          <w:numId w:val="4"/>
+        </w:numPr>
+        <w:bidi w:val="0"/>
+        <w:ind w:left="840" w:leftChars="0" w:hanging="420" w:firstLineChars="0"/>
+        <w:rPr>
+          <w:rFonts w:hint="default"/>
+          <w:lang w:val="en-US"/>
+        </w:rPr>
+      </w:pPr>
+      <w:r>
+        <w:rPr>
+          <w:rFonts w:hint="default"/>
+          <w:lang w:val="en-US"/>
+        </w:rPr>
+        <w:t>‘LotFrontage’ variable using the median value of ‘LotFrontage’ by ‘Neighborhood’.</w:t>
+      </w:r>
+    </w:p>
+    <w:p>
+      <w:pPr>
+        <w:numPr>
+          <w:ilvl w:val="0"/>
+          <w:numId w:val="4"/>
+        </w:numPr>
+        <w:bidi w:val="0"/>
+        <w:ind w:left="840" w:leftChars="0" w:hanging="420" w:firstLineChars="0"/>
+        <w:rPr>
+          <w:rFonts w:hint="default"/>
+          <w:lang w:val="en-US"/>
+        </w:rPr>
+      </w:pPr>
+      <w:r>
+        <w:rPr>
+          <w:rFonts w:hint="default"/>
+          <w:lang w:val="en-US"/>
+        </w:rPr>
+        <w:t>In other numeric variables the missing values are imputed with 0.</w:t>
+      </w:r>
+    </w:p>
+    <w:p>
+      <w:pPr>
+        <w:numPr>
+          <w:ilvl w:val="0"/>
+          <w:numId w:val="4"/>
+        </w:numPr>
+        <w:bidi w:val="0"/>
+        <w:ind w:left="840" w:leftChars="0" w:hanging="420" w:firstLineChars="0"/>
+        <w:rPr>
+          <w:rFonts w:hint="default"/>
+          <w:lang w:val="en-US"/>
+        </w:rPr>
+      </w:pPr>
+      <w:r>
+        <w:rPr>
+          <w:rFonts w:hint="default"/>
+          <w:lang w:val="en-US"/>
+        </w:rPr>
+        <w:t>Variable names which have 'quality' or 'qual' in their names can be treated as ordinal variables, as mentioned above. The categorical variables are also converted into ordinal variables</w:t>
+      </w:r>
+    </w:p>
+    <w:p>
+      <w:pPr>
+        <w:pStyle w:val="3"/>
+        <w:numPr>
+          <w:ilvl w:val="0"/>
+          <w:numId w:val="1"/>
+        </w:numPr>
+        <w:tabs>
+          <w:tab w:val="clear" w:pos="425"/>
+        </w:tabs>
+        <w:bidi w:val="0"/>
+        <w:ind w:left="425" w:leftChars="0" w:hanging="425" w:firstLineChars="0"/>
+        <w:rPr>
+          <w:rFonts w:hint="default"/>
+          <w:lang w:val="en-US"/>
+        </w:rPr>
+      </w:pPr>
+      <w:r>
+        <w:rPr>
+          <w:rFonts w:hint="default"/>
+          <w:lang w:val="en-US"/>
+        </w:rPr>
+        <w:t>Feature Engineering:</w:t>
+      </w:r>
+    </w:p>
+    <w:p>
+      <w:pPr>
+        <w:numPr>
+          <w:ilvl w:val="0"/>
+          <w:numId w:val="5"/>
+        </w:numPr>
+        <w:tabs>
+          <w:tab w:val="clear" w:pos="840"/>
+        </w:tabs>
+        <w:ind w:left="840" w:leftChars="0" w:hanging="420" w:firstLineChars="0"/>
+        <w:rPr>
+          <w:rFonts w:hint="default"/>
+          <w:lang w:val="en-US"/>
+        </w:rPr>
+      </w:pPr>
+      <w:r>
+        <w:rPr>
+          <w:rFonts w:hint="default"/>
+          <w:lang w:val="en-US"/>
+        </w:rPr>
+        <w:t>Most categorical variables have near-zero variance distribution. We'll create some binary variables depicting the presence or absence of a category. The new features will contain 0 or 1 values.</w:t>
+      </w:r>
+    </w:p>
+    <w:p>
+      <w:pPr>
+        <w:numPr>
+          <w:ilvl w:val="0"/>
+          <w:numId w:val="5"/>
+        </w:numPr>
+        <w:tabs>
+          <w:tab w:val="clear" w:pos="840"/>
+        </w:tabs>
+        <w:ind w:left="840" w:leftChars="0" w:hanging="420" w:firstLineChars="0"/>
+        <w:rPr>
+          <w:rFonts w:hint="default"/>
+          <w:lang w:val="en-US"/>
+        </w:rPr>
+      </w:pPr>
+      <w:r>
+        <w:rPr>
+          <w:rFonts w:hint="default"/>
+          <w:lang w:val="en-US"/>
+        </w:rPr>
+        <w:t>Just like Garage, we have several columns associated with the area of the property. An interesting variable could be the sum of all areas for a particular house. In addition, we can also create new features based on the year the house built like how many years has it been since re-modelling of the house.</w:t>
+      </w:r>
+    </w:p>
+    <w:p>
+      <w:pPr>
+        <w:numPr>
+          <w:ilvl w:val="0"/>
+          <w:numId w:val="5"/>
+        </w:numPr>
+        <w:tabs>
+          <w:tab w:val="clear" w:pos="840"/>
+        </w:tabs>
+        <w:ind w:left="840" w:leftChars="0" w:hanging="420" w:firstLineChars="0"/>
+        <w:rPr>
+          <w:rFonts w:hint="default"/>
+          <w:lang w:val="en-US"/>
+        </w:rPr>
+      </w:pPr>
+      <w:r>
+        <w:rPr>
+          <w:rFonts w:hint="default"/>
+          <w:lang w:val="en-US"/>
+        </w:rPr>
+        <w:t>We will also create bins for ‘Neighbourhood’ based on the median sale price for the ‘Neighbourhood’</w:t>
+      </w:r>
+    </w:p>
+    <w:p>
+      <w:pPr>
+        <w:numPr>
+          <w:ilvl w:val="0"/>
+          <w:numId w:val="5"/>
+        </w:numPr>
+        <w:tabs>
+          <w:tab w:val="clear" w:pos="840"/>
+        </w:tabs>
+        <w:ind w:left="840" w:leftChars="0" w:hanging="420" w:firstLineChars="0"/>
+        <w:rPr>
+          <w:rFonts w:hint="default"/>
+          <w:lang w:val="en-US"/>
+        </w:rPr>
+      </w:pPr>
+      <w:r>
+        <w:rPr>
+          <w:rFonts w:hint="default"/>
+          <w:lang w:val="en-US"/>
+        </w:rPr>
+        <w:t>Including the new features, we’ll transform all the numeric features to remove their skewness.</w:t>
       </w:r>
       <w:bookmarkStart w:id="0" w:name="_GoBack"/>
       <w:bookmarkEnd w:id="0"/>
-      <w:r>
-        <w:rPr>
-          <w:rFonts w:hint="default"/>
-          <w:lang w:val="en-US"/>
-        </w:rPr>
-        <w:t>.</w:t>
-      </w:r>
+    </w:p>
+    <w:p>
+      <w:pPr>
+        <w:numPr>
+          <w:ilvl w:val="0"/>
+          <w:numId w:val="5"/>
+        </w:numPr>
+        <w:tabs>
+          <w:tab w:val="clear" w:pos="840"/>
+        </w:tabs>
+        <w:ind w:left="840" w:leftChars="0" w:hanging="420" w:firstLineChars="0"/>
+        <w:rPr>
+          <w:rFonts w:hint="default"/>
+          <w:lang w:val="en-US"/>
+        </w:rPr>
+      </w:pPr>
     </w:p>
     <w:sectPr>
       <w:type w:val="continuous"/>
       <w:pgSz w:w="11906" w:h="16838"/>
-      <w:pgMar w:top="960" w:right="1226" w:bottom="998" w:left="1080" w:header="720" w:footer="720" w:gutter="0"/>
+      <w:pgMar w:top="960" w:right="1226" w:bottom="758" w:left="1080" w:header="720" w:footer="720" w:gutter="0"/>
       <w:cols w:space="720" w:num="1"/>
       <w:docGrid w:linePitch="360" w:charSpace="0"/>
     </w:sectPr>
@@ -4021,6 +4748,50 @@
     </w:lvl>
   </w:abstractNum>
   <w:abstractNum w:abstractNumId="2">
+    <w:nsid w:val="F6EEFB22"/>
+    <w:multiLevelType w:val="singleLevel"/>
+    <w:tmpl w:val="F6EEFB22"/>
+    <w:lvl w:ilvl="0" w:tentative="0">
+      <w:start w:val="1"/>
+      <w:numFmt w:val="bullet"/>
+      <w:lvlText w:val=""/>
+      <w:lvlJc w:val="left"/>
+      <w:pPr>
+        <w:tabs>
+          <w:tab w:val="left" w:pos="840"/>
+        </w:tabs>
+        <w:ind w:left="840" w:leftChars="0" w:hanging="420" w:firstLineChars="0"/>
+      </w:pPr>
+      <w:rPr>
+        <w:rFonts w:hint="default" w:ascii="Wingdings" w:hAnsi="Wingdings"/>
+        <w:sz w:val="13"/>
+        <w:szCs w:val="13"/>
+      </w:rPr>
+    </w:lvl>
+  </w:abstractNum>
+  <w:abstractNum w:abstractNumId="3">
+    <w:nsid w:val="FD6F2E68"/>
+    <w:multiLevelType w:val="singleLevel"/>
+    <w:tmpl w:val="FD6F2E68"/>
+    <w:lvl w:ilvl="0" w:tentative="0">
+      <w:start w:val="1"/>
+      <w:numFmt w:val="bullet"/>
+      <w:lvlText w:val=""/>
+      <w:lvlJc w:val="left"/>
+      <w:pPr>
+        <w:tabs>
+          <w:tab w:val="left" w:pos="840"/>
+        </w:tabs>
+        <w:ind w:left="840" w:leftChars="0" w:hanging="420" w:firstLineChars="0"/>
+      </w:pPr>
+      <w:rPr>
+        <w:rFonts w:hint="default" w:ascii="Wingdings" w:hAnsi="Wingdings"/>
+        <w:sz w:val="13"/>
+        <w:szCs w:val="13"/>
+      </w:rPr>
+    </w:lvl>
+  </w:abstractNum>
+  <w:abstractNum w:abstractNumId="4">
     <w:nsid w:val="7F7E7CD3"/>
     <w:multiLevelType w:val="singleLevel"/>
     <w:tmpl w:val="7F7E7CD3"/>
@@ -4046,10 +4817,16 @@
     <w:abstractNumId w:val="0"/>
   </w:num>
   <w:num w:numId="2">
-    <w:abstractNumId w:val="2"/>
+    <w:abstractNumId w:val="4"/>
   </w:num>
   <w:num w:numId="3">
     <w:abstractNumId w:val="1"/>
+  </w:num>
+  <w:num w:numId="4">
+    <w:abstractNumId w:val="3"/>
+  </w:num>
+  <w:num w:numId="5">
+    <w:abstractNumId w:val="2"/>
   </w:num>
 </w:numbering>
 </file>
@@ -4386,7 +5163,17 @@
       </w:tblCellMar>
     </w:tblPr>
   </w:style>
-  <w:style w:type="paragraph" w:styleId="6">
+  <w:style w:type="character" w:styleId="6">
+    <w:name w:val="HTML Code"/>
+    <w:basedOn w:val="4"/>
+    <w:uiPriority w:val="0"/>
+    <w:rPr>
+      <w:rFonts w:ascii="Courier New" w:hAnsi="Courier New" w:cs="Courier New"/>
+      <w:sz w:val="20"/>
+      <w:szCs w:val="20"/>
+    </w:rPr>
+  </w:style>
+  <w:style w:type="paragraph" w:styleId="7">
     <w:name w:val="HTML Preformatted"/>
     <w:uiPriority w:val="0"/>
     <w:pPr>
@@ -4411,14 +5198,14 @@
       <w:jc w:val="left"/>
     </w:pPr>
     <w:rPr>
-      <w:rFonts w:ascii="Courier New" w:hAnsi="Courier New" w:cs="Courier New"/>
+      <w:rFonts w:ascii="Courier New" w:hAnsi="Courier New" w:eastAsia="SimSun" w:cs="Courier New"/>
       <w:kern w:val="0"/>
       <w:sz w:val="20"/>
       <w:szCs w:val="20"/>
       <w:lang w:val="en-US" w:eastAsia="zh-CN" w:bidi="ar"/>
     </w:rPr>
   </w:style>
-  <w:style w:type="character" w:styleId="7">
+  <w:style w:type="character" w:styleId="8">
     <w:name w:val="Hyperlink"/>
     <w:basedOn w:val="4"/>
     <w:uiPriority w:val="0"/>
@@ -4427,7 +5214,7 @@
       <w:u w:val="single"/>
     </w:rPr>
   </w:style>
-  <w:style w:type="paragraph" w:styleId="8">
+  <w:style w:type="paragraph" w:styleId="9">
     <w:name w:val="Normal (Web)"/>
     <w:uiPriority w:val="0"/>
     <w:pPr>
@@ -4436,13 +5223,14 @@
       <w:jc w:val="left"/>
     </w:pPr>
     <w:rPr>
+      <w:rFonts w:ascii="Times New Roman" w:hAnsi="Times New Roman" w:eastAsia="SimSun" w:cs="Times New Roman"/>
       <w:kern w:val="0"/>
       <w:sz w:val="24"/>
       <w:szCs w:val="24"/>
       <w:lang w:val="en-US" w:eastAsia="zh-CN" w:bidi="ar"/>
     </w:rPr>
   </w:style>
-  <w:style w:type="character" w:styleId="9">
+  <w:style w:type="character" w:styleId="10">
     <w:name w:val="Strong"/>
     <w:basedOn w:val="4"/>
     <w:qFormat/>

</xml_diff>

<commit_message>
End of Feature Engg commit
</commit_message>
<xml_diff>
--- a/EDA&Model_Eval_Report.docx
+++ b/EDA&Model_Eval_Report.docx
@@ -4648,24 +4648,100 @@
         </w:rPr>
         <w:t>Including the new features, we’ll transform all the numeric features to remove their skewness.</w:t>
       </w:r>
+    </w:p>
+    <w:p>
+      <w:pPr>
+        <w:numPr>
+          <w:ilvl w:val="0"/>
+          <w:numId w:val="5"/>
+        </w:numPr>
+        <w:tabs>
+          <w:tab w:val="clear" w:pos="840"/>
+        </w:tabs>
+        <w:ind w:left="840" w:leftChars="0" w:hanging="420" w:firstLineChars="0"/>
+        <w:rPr>
+          <w:rFonts w:hint="default"/>
+          <w:lang w:val="en-US"/>
+        </w:rPr>
+      </w:pPr>
+      <w:r>
+        <w:rPr>
+          <w:rFonts w:hint="default"/>
+          <w:lang w:val="en-US"/>
+        </w:rPr>
+        <w:t>After the transformation the numeric variables are standardized using StandardScalar from sklearn</w:t>
+      </w:r>
+    </w:p>
+    <w:p>
+      <w:pPr>
+        <w:numPr>
+          <w:ilvl w:val="0"/>
+          <w:numId w:val="5"/>
+        </w:numPr>
+        <w:tabs>
+          <w:tab w:val="clear" w:pos="840"/>
+        </w:tabs>
+        <w:ind w:left="840" w:leftChars="0" w:hanging="420" w:firstLineChars="0"/>
+        <w:rPr>
+          <w:rFonts w:hint="default"/>
+          <w:lang w:val="en-US"/>
+        </w:rPr>
+      </w:pPr>
+      <w:r>
+        <w:rPr>
+          <w:rFonts w:hint="default"/>
+          <w:lang w:val="en-US"/>
+        </w:rPr>
+        <w:t>The categorical variables are one-hot encoded.</w:t>
+      </w:r>
+    </w:p>
+    <w:p>
+      <w:pPr>
+        <w:numPr>
+          <w:ilvl w:val="0"/>
+          <w:numId w:val="5"/>
+        </w:numPr>
+        <w:tabs>
+          <w:tab w:val="clear" w:pos="840"/>
+        </w:tabs>
+        <w:ind w:left="840" w:leftChars="0" w:hanging="420" w:firstLineChars="0"/>
+        <w:rPr>
+          <w:rFonts w:hint="default"/>
+          <w:lang w:val="en-US"/>
+        </w:rPr>
+      </w:pPr>
+      <w:r>
+        <w:rPr>
+          <w:rFonts w:hint="default"/>
+          <w:lang w:val="en-US"/>
+        </w:rPr>
+        <w:t>The columns in train dataset and test dataset are standardized.</w:t>
+      </w:r>
+    </w:p>
+    <w:p>
+      <w:pPr>
+        <w:numPr>
+          <w:ilvl w:val="0"/>
+          <w:numId w:val="5"/>
+        </w:numPr>
+        <w:tabs>
+          <w:tab w:val="clear" w:pos="840"/>
+        </w:tabs>
+        <w:ind w:left="840" w:leftChars="0" w:hanging="420" w:firstLineChars="0"/>
+        <w:rPr>
+          <w:rFonts w:hint="default"/>
+          <w:lang w:val="en-US"/>
+        </w:rPr>
+      </w:pPr>
+      <w:r>
+        <w:rPr>
+          <w:rFonts w:hint="default"/>
+          <w:lang w:val="en-US"/>
+        </w:rPr>
+        <w:t>The target variable is transformed.</w:t>
+      </w:r>
       <w:bookmarkStart w:id="0" w:name="_GoBack"/>
       <w:bookmarkEnd w:id="0"/>
-    </w:p>
-    <w:p>
-      <w:pPr>
-        <w:numPr>
-          <w:ilvl w:val="0"/>
-          <w:numId w:val="5"/>
-        </w:numPr>
-        <w:tabs>
-          <w:tab w:val="clear" w:pos="840"/>
-        </w:tabs>
-        <w:ind w:left="840" w:leftChars="0" w:hanging="420" w:firstLineChars="0"/>
-        <w:rPr>
-          <w:rFonts w:hint="default"/>
-          <w:lang w:val="en-US"/>
-        </w:rPr>
-      </w:pPr>
     </w:p>
     <w:sectPr>
       <w:type w:val="continuous"/>

</xml_diff>

<commit_message>
Model train and eval commit
</commit_message>
<xml_diff>
--- a/EDA&Model_Eval_Report.docx
+++ b/EDA&Model_Eval_Report.docx
@@ -4826,23 +4826,90 @@
           <w:rFonts w:hint="default"/>
           <w:lang w:val="en-US"/>
         </w:rPr>
-        <w:t>The XGBoostRegressor model scores a RMSE value of 0.39886613908047064 on the test set</w:t>
+        <w:t xml:space="preserve">A XGBoost Regressor and Lasso Regression model are trained </w:t>
+      </w:r>
+    </w:p>
+    <w:p>
+      <w:pPr>
+        <w:numPr>
+          <w:ilvl w:val="0"/>
+          <w:numId w:val="6"/>
+        </w:numPr>
+        <w:ind w:left="840" w:leftChars="0" w:hanging="420" w:firstLineChars="0"/>
+        <w:rPr>
+          <w:rFonts w:hint="default"/>
+          <w:lang w:val="en-US"/>
+        </w:rPr>
+      </w:pPr>
+      <w:r>
+        <w:rPr>
+          <w:rFonts w:hint="default"/>
+          <w:lang w:val="en-US"/>
+        </w:rPr>
+        <w:t>GridSearch CV is used for hyperparamater tuning on both the models.</w:t>
+      </w:r>
+    </w:p>
+    <w:p>
+      <w:pPr>
+        <w:numPr>
+          <w:ilvl w:val="0"/>
+          <w:numId w:val="6"/>
+        </w:numPr>
+        <w:ind w:left="840" w:leftChars="0" w:hanging="420" w:firstLineChars="0"/>
+        <w:rPr>
+          <w:rFonts w:hint="default"/>
+          <w:lang w:val="en-US"/>
+        </w:rPr>
+      </w:pPr>
+      <w:r>
+        <w:rPr>
+          <w:rFonts w:hint="default"/>
+          <w:lang w:val="en-US"/>
+        </w:rPr>
+        <w:t>The XGBoost model scores a RMSE value of 0.43253880296042657 on the test set.</w:t>
+      </w:r>
+    </w:p>
+    <w:p>
+      <w:pPr>
+        <w:numPr>
+          <w:ilvl w:val="0"/>
+          <w:numId w:val="6"/>
+        </w:numPr>
+        <w:ind w:left="840" w:leftChars="0" w:hanging="420" w:firstLineChars="0"/>
+        <w:rPr>
+          <w:rFonts w:hint="default"/>
+          <w:lang w:val="en-US"/>
+        </w:rPr>
+      </w:pPr>
+      <w:r>
+        <w:rPr>
+          <w:rFonts w:hint="default"/>
+          <w:lang w:val="en-US"/>
+        </w:rPr>
+        <w:t>The Lasso model scores a RMSE value of 0.41984112788569417 on the test set.</w:t>
+      </w:r>
+    </w:p>
+    <w:p>
+      <w:pPr>
+        <w:numPr>
+          <w:ilvl w:val="0"/>
+          <w:numId w:val="6"/>
+        </w:numPr>
+        <w:ind w:left="840" w:leftChars="0" w:hanging="420" w:firstLineChars="0"/>
+        <w:rPr>
+          <w:rFonts w:hint="default"/>
+          <w:lang w:val="en-US"/>
+        </w:rPr>
+      </w:pPr>
+      <w:r>
+        <w:rPr>
+          <w:rFonts w:hint="default"/>
+          <w:lang w:val="en-US"/>
+        </w:rPr>
+        <w:t>The Ensemble of two models scores a RMSE value of 0.4208588896220223 on the test set.</w:t>
       </w:r>
       <w:bookmarkStart w:id="0" w:name="_GoBack"/>
       <w:bookmarkEnd w:id="0"/>
-    </w:p>
-    <w:p>
-      <w:pPr>
-        <w:numPr>
-          <w:ilvl w:val="0"/>
-          <w:numId w:val="6"/>
-        </w:numPr>
-        <w:ind w:left="840" w:leftChars="0" w:hanging="420" w:firstLineChars="0"/>
-        <w:rPr>
-          <w:rFonts w:hint="default"/>
-          <w:lang w:val="en-US"/>
-        </w:rPr>
-      </w:pPr>
     </w:p>
     <w:sectPr>
       <w:type w:val="continuous"/>

</xml_diff>